<commit_message>
Preparado el ZIP final
</commit_message>
<xml_diff>
--- a/Memoria/Practica (LUNA) - Creacion de un compilador - Jesus y Luna.docx
+++ b/Memoria/Practica (LUNA) - Creacion de un compilador - Jesus y Luna.docx
@@ -2806,8 +2806,6 @@
       <w:r>
         <w:t>Índice de tablas</w:t>
       </w:r>
-      <w:bookmarkStart w:id="0" w:name="_GoBack"/>
-      <w:bookmarkEnd w:id="0"/>
     </w:p>
     <w:p>
       <w:pPr>
@@ -2986,7 +2984,7 @@
       <w:pPr>
         <w:pStyle w:val="Ttulo1"/>
       </w:pPr>
-      <w:bookmarkStart w:id="1" w:name="_Toc29523428"/>
+      <w:bookmarkStart w:id="0" w:name="_Toc29523428"/>
       <w:r>
         <w:lastRenderedPageBreak/>
         <w:t xml:space="preserve">1. </w:t>
@@ -2994,7 +2992,7 @@
       <w:r>
         <w:t>Introducción</w:t>
       </w:r>
-      <w:bookmarkEnd w:id="1"/>
+      <w:bookmarkEnd w:id="0"/>
     </w:p>
     <w:p>
       <w:pPr>
@@ -3099,11 +3097,11 @@
       <w:pPr>
         <w:pStyle w:val="Ttulo1"/>
       </w:pPr>
-      <w:bookmarkStart w:id="2" w:name="_Toc29523429"/>
+      <w:bookmarkStart w:id="1" w:name="_Toc29523429"/>
       <w:r>
         <w:t>2. Analizador léxico</w:t>
       </w:r>
-      <w:bookmarkEnd w:id="2"/>
+      <w:bookmarkEnd w:id="1"/>
     </w:p>
     <w:p>
       <w:pPr>
@@ -3176,7 +3174,7 @@
       <w:pPr>
         <w:pStyle w:val="Ttulo2"/>
       </w:pPr>
-      <w:bookmarkStart w:id="3" w:name="_Toc29523430"/>
+      <w:bookmarkStart w:id="2" w:name="_Toc29523430"/>
       <w:r>
         <w:t xml:space="preserve">2.1. Especificación </w:t>
       </w:r>
@@ -3189,7 +3187,7 @@
       <w:r>
         <w:t>l lenguaje</w:t>
       </w:r>
-      <w:bookmarkEnd w:id="3"/>
+      <w:bookmarkEnd w:id="2"/>
     </w:p>
     <w:p>
       <w:pPr>
@@ -4409,25 +4407,38 @@
       <w:pPr>
         <w:pStyle w:val="Descripcin"/>
       </w:pPr>
-      <w:bookmarkStart w:id="4" w:name="_Toc29523460"/>
+      <w:bookmarkStart w:id="3" w:name="_Toc29523460"/>
       <w:r>
         <w:t xml:space="preserve">Tabla </w:t>
       </w:r>
-      <w:fldSimple w:instr=" SEQ Tabla \* ARABIC ">
-        <w:r>
-          <w:rPr>
-            <w:noProof/>
-          </w:rPr>
-          <w:t>1</w:t>
-        </w:r>
-      </w:fldSimple>
+      <w:r>
+        <w:fldChar w:fldCharType="begin"/>
+      </w:r>
+      <w:r>
+        <w:instrText xml:space="preserve"> SEQ Tabla \* ARABIC </w:instrText>
+      </w:r>
+      <w:r>
+        <w:fldChar w:fldCharType="separate"/>
+      </w:r>
+      <w:r>
+        <w:rPr>
+          <w:noProof/>
+        </w:rPr>
+        <w:t>1</w:t>
+      </w:r>
+      <w:r>
+        <w:rPr>
+          <w:noProof/>
+        </w:rPr>
+        <w:fldChar w:fldCharType="end"/>
+      </w:r>
       <w:r>
         <w:t>. Categorías léxicas del lenguaje</w:t>
       </w:r>
       <w:r>
         <w:t>.</w:t>
       </w:r>
-      <w:bookmarkEnd w:id="4"/>
+      <w:bookmarkEnd w:id="3"/>
     </w:p>
     <w:p>
       <w:pPr>
@@ -4466,11 +4477,11 @@
       <w:pPr>
         <w:pStyle w:val="Ttulo2"/>
       </w:pPr>
-      <w:bookmarkStart w:id="5" w:name="_Toc29523431"/>
+      <w:bookmarkStart w:id="4" w:name="_Toc29523431"/>
       <w:r>
         <w:t>2.2. Máquina Discriminadora Determinista (MDD) asociada</w:t>
       </w:r>
-      <w:bookmarkEnd w:id="5"/>
+      <w:bookmarkEnd w:id="4"/>
     </w:p>
     <w:p>
       <w:pPr>
@@ -4644,22 +4655,35 @@
                                 <w:noProof/>
                               </w:rPr>
                             </w:pPr>
-                            <w:bookmarkStart w:id="6" w:name="_Toc29523452"/>
+                            <w:bookmarkStart w:id="5" w:name="_Toc29523452"/>
                             <w:r>
                               <w:t xml:space="preserve">Ilustración </w:t>
                             </w:r>
-                            <w:fldSimple w:instr=" SEQ Ilustración \* ARABIC ">
-                              <w:r>
-                                <w:rPr>
-                                  <w:noProof/>
-                                </w:rPr>
-                                <w:t>1</w:t>
-                              </w:r>
-                            </w:fldSimple>
+                            <w:r>
+                              <w:fldChar w:fldCharType="begin"/>
+                            </w:r>
+                            <w:r>
+                              <w:instrText xml:space="preserve"> SEQ Ilustración \* ARABIC </w:instrText>
+                            </w:r>
+                            <w:r>
+                              <w:fldChar w:fldCharType="separate"/>
+                            </w:r>
+                            <w:r>
+                              <w:rPr>
+                                <w:noProof/>
+                              </w:rPr>
+                              <w:t>1</w:t>
+                            </w:r>
+                            <w:r>
+                              <w:rPr>
+                                <w:noProof/>
+                              </w:rPr>
+                              <w:fldChar w:fldCharType="end"/>
+                            </w:r>
                             <w:r>
                               <w:t>. Máquina Discriminadora Determinista (MDD) asociada.</w:t>
                             </w:r>
-                            <w:bookmarkEnd w:id="6"/>
+                            <w:bookmarkEnd w:id="5"/>
                           </w:p>
                         </w:txbxContent>
                       </wps:txbx>
@@ -4692,22 +4716,35 @@
                           <w:noProof/>
                         </w:rPr>
                       </w:pPr>
-                      <w:bookmarkStart w:id="7" w:name="_Toc29523452"/>
+                      <w:bookmarkStart w:id="6" w:name="_Toc29523452"/>
                       <w:r>
                         <w:t xml:space="preserve">Ilustración </w:t>
                       </w:r>
-                      <w:fldSimple w:instr=" SEQ Ilustración \* ARABIC ">
-                        <w:r>
-                          <w:rPr>
-                            <w:noProof/>
-                          </w:rPr>
-                          <w:t>1</w:t>
-                        </w:r>
-                      </w:fldSimple>
+                      <w:r>
+                        <w:fldChar w:fldCharType="begin"/>
+                      </w:r>
+                      <w:r>
+                        <w:instrText xml:space="preserve"> SEQ Ilustración \* ARABIC </w:instrText>
+                      </w:r>
+                      <w:r>
+                        <w:fldChar w:fldCharType="separate"/>
+                      </w:r>
+                      <w:r>
+                        <w:rPr>
+                          <w:noProof/>
+                        </w:rPr>
+                        <w:t>1</w:t>
+                      </w:r>
+                      <w:r>
+                        <w:rPr>
+                          <w:noProof/>
+                        </w:rPr>
+                        <w:fldChar w:fldCharType="end"/>
+                      </w:r>
                       <w:r>
                         <w:t>. Máquina Discriminadora Determinista (MDD) asociada.</w:t>
                       </w:r>
-                      <w:bookmarkEnd w:id="7"/>
+                      <w:bookmarkEnd w:id="6"/>
                     </w:p>
                   </w:txbxContent>
                 </v:textbox>
@@ -4801,11 +4838,11 @@
       <w:pPr>
         <w:pStyle w:val="Ttulo2"/>
       </w:pPr>
-      <w:bookmarkStart w:id="8" w:name="_Toc29523432"/>
+      <w:bookmarkStart w:id="7" w:name="_Toc29523432"/>
       <w:r>
         <w:t>2.3. Implementación</w:t>
       </w:r>
-      <w:bookmarkEnd w:id="8"/>
+      <w:bookmarkEnd w:id="7"/>
     </w:p>
     <w:p>
       <w:pPr>
@@ -5434,11 +5471,11 @@
       <w:pPr>
         <w:pStyle w:val="Ttulo2"/>
       </w:pPr>
-      <w:bookmarkStart w:id="9" w:name="_Toc29523433"/>
+      <w:bookmarkStart w:id="8" w:name="_Toc29523433"/>
       <w:r>
         <w:t>2.4. Ejemplos</w:t>
       </w:r>
-      <w:bookmarkEnd w:id="9"/>
+      <w:bookmarkEnd w:id="8"/>
     </w:p>
     <w:p>
       <w:pPr>
@@ -5813,18 +5850,31 @@
                                 <w:noProof/>
                               </w:rPr>
                             </w:pPr>
-                            <w:bookmarkStart w:id="10" w:name="_Toc29523453"/>
+                            <w:bookmarkStart w:id="9" w:name="_Toc29523453"/>
                             <w:r>
                               <w:t xml:space="preserve">Ilustración </w:t>
                             </w:r>
-                            <w:fldSimple w:instr=" SEQ Ilustración \* ARABIC ">
-                              <w:r>
-                                <w:rPr>
-                                  <w:noProof/>
-                                </w:rPr>
-                                <w:t>2</w:t>
-                              </w:r>
-                            </w:fldSimple>
+                            <w:r>
+                              <w:fldChar w:fldCharType="begin"/>
+                            </w:r>
+                            <w:r>
+                              <w:instrText xml:space="preserve"> SEQ Ilustración \* ARABIC </w:instrText>
+                            </w:r>
+                            <w:r>
+                              <w:fldChar w:fldCharType="separate"/>
+                            </w:r>
+                            <w:r>
+                              <w:rPr>
+                                <w:noProof/>
+                              </w:rPr>
+                              <w:t>2</w:t>
+                            </w:r>
+                            <w:r>
+                              <w:rPr>
+                                <w:noProof/>
+                              </w:rPr>
+                              <w:fldChar w:fldCharType="end"/>
+                            </w:r>
                             <w:r>
                               <w:t xml:space="preserve">. Análisis léxico del programa </w:t>
                             </w:r>
@@ -5836,7 +5886,7 @@
                             <w:r>
                               <w:t>.</w:t>
                             </w:r>
-                            <w:bookmarkEnd w:id="10"/>
+                            <w:bookmarkEnd w:id="9"/>
                           </w:p>
                         </w:txbxContent>
                       </wps:txbx>
@@ -5865,18 +5915,31 @@
                           <w:noProof/>
                         </w:rPr>
                       </w:pPr>
-                      <w:bookmarkStart w:id="11" w:name="_Toc29523453"/>
+                      <w:bookmarkStart w:id="10" w:name="_Toc29523453"/>
                       <w:r>
                         <w:t xml:space="preserve">Ilustración </w:t>
                       </w:r>
-                      <w:fldSimple w:instr=" SEQ Ilustración \* ARABIC ">
-                        <w:r>
-                          <w:rPr>
-                            <w:noProof/>
-                          </w:rPr>
-                          <w:t>2</w:t>
-                        </w:r>
-                      </w:fldSimple>
+                      <w:r>
+                        <w:fldChar w:fldCharType="begin"/>
+                      </w:r>
+                      <w:r>
+                        <w:instrText xml:space="preserve"> SEQ Ilustración \* ARABIC </w:instrText>
+                      </w:r>
+                      <w:r>
+                        <w:fldChar w:fldCharType="separate"/>
+                      </w:r>
+                      <w:r>
+                        <w:rPr>
+                          <w:noProof/>
+                        </w:rPr>
+                        <w:t>2</w:t>
+                      </w:r>
+                      <w:r>
+                        <w:rPr>
+                          <w:noProof/>
+                        </w:rPr>
+                        <w:fldChar w:fldCharType="end"/>
+                      </w:r>
                       <w:r>
                         <w:t xml:space="preserve">. Análisis léxico del programa </w:t>
                       </w:r>
@@ -5888,7 +5951,7 @@
                       <w:r>
                         <w:t>.</w:t>
                       </w:r>
-                      <w:bookmarkEnd w:id="11"/>
+                      <w:bookmarkEnd w:id="10"/>
                     </w:p>
                   </w:txbxContent>
                 </v:textbox>
@@ -5990,12 +6053,12 @@
       <w:pPr>
         <w:pStyle w:val="Ttulo1"/>
       </w:pPr>
-      <w:bookmarkStart w:id="12" w:name="_Toc29523434"/>
+      <w:bookmarkStart w:id="11" w:name="_Toc29523434"/>
       <w:r>
         <w:lastRenderedPageBreak/>
         <w:t>3. Analizador sintáctico</w:t>
       </w:r>
-      <w:bookmarkEnd w:id="12"/>
+      <w:bookmarkEnd w:id="11"/>
     </w:p>
     <w:p>
       <w:pPr>
@@ -6008,7 +6071,7 @@
         <w:pStyle w:val="Sinespaciado"/>
         <w:jc w:val="both"/>
       </w:pPr>
-      <w:bookmarkStart w:id="13" w:name="_Hlk29418378"/>
+      <w:bookmarkStart w:id="12" w:name="_Hlk29418378"/>
       <w:r>
         <w:t xml:space="preserve">En este apartado se discutirá el desarrollo del </w:t>
       </w:r>
@@ -6046,7 +6109,7 @@
         <w:t>1) en caso de ser necesario, los primeros y siguientes que podemos extraer de las producciones/no terminales y una descripción de como se ha realizado la implementación. Finalmente, se mostrarán algunos ejemplos del funcionamiento correcto del analizador sintáctico.</w:t>
       </w:r>
     </w:p>
-    <w:bookmarkEnd w:id="13"/>
+    <w:bookmarkEnd w:id="12"/>
     <w:p>
       <w:pPr>
         <w:pStyle w:val="Sinespaciado"/>
@@ -6057,13 +6120,13 @@
       <w:pPr>
         <w:pStyle w:val="Ttulo2"/>
       </w:pPr>
-      <w:bookmarkStart w:id="14" w:name="_Toc29349221"/>
-      <w:bookmarkStart w:id="15" w:name="_Toc29523435"/>
+      <w:bookmarkStart w:id="13" w:name="_Toc29349221"/>
+      <w:bookmarkStart w:id="14" w:name="_Toc29523435"/>
       <w:r>
         <w:t>3.1. Producciones del lenguaje</w:t>
       </w:r>
+      <w:bookmarkEnd w:id="13"/>
       <w:bookmarkEnd w:id="14"/>
-      <w:bookmarkEnd w:id="15"/>
     </w:p>
     <w:p>
       <w:pPr>
@@ -11261,8 +11324,8 @@
         <w:pStyle w:val="Ttulo2"/>
         <w:jc w:val="both"/>
       </w:pPr>
-      <w:bookmarkStart w:id="16" w:name="_Toc29349222"/>
-      <w:bookmarkStart w:id="17" w:name="_Toc29523436"/>
+      <w:bookmarkStart w:id="15" w:name="_Toc29349222"/>
+      <w:bookmarkStart w:id="16" w:name="_Toc29523436"/>
       <w:r>
         <w:t xml:space="preserve">3.2. Comprobación y transformación de la gramática a </w:t>
       </w:r>
@@ -11274,8 +11337,8 @@
       <w:r>
         <w:t>1)</w:t>
       </w:r>
+      <w:bookmarkEnd w:id="15"/>
       <w:bookmarkEnd w:id="16"/>
-      <w:bookmarkEnd w:id="17"/>
     </w:p>
     <w:p>
       <w:pPr>
@@ -11900,13 +11963,13 @@
         <w:pStyle w:val="Ttulo2"/>
         <w:jc w:val="both"/>
       </w:pPr>
-      <w:bookmarkStart w:id="18" w:name="_Toc29349223"/>
-      <w:bookmarkStart w:id="19" w:name="_Toc29523437"/>
+      <w:bookmarkStart w:id="17" w:name="_Toc29349223"/>
+      <w:bookmarkStart w:id="18" w:name="_Toc29523437"/>
       <w:r>
         <w:t>3.3. Primeros y siguientes de la gramática</w:t>
       </w:r>
+      <w:bookmarkEnd w:id="17"/>
       <w:bookmarkEnd w:id="18"/>
-      <w:bookmarkEnd w:id="19"/>
     </w:p>
     <w:p>
       <w:pPr>
@@ -11954,11 +12017,11 @@
         <w:pStyle w:val="Ttulo3"/>
         <w:jc w:val="both"/>
       </w:pPr>
-      <w:bookmarkStart w:id="20" w:name="_Toc29523438"/>
+      <w:bookmarkStart w:id="19" w:name="_Toc29523438"/>
       <w:r>
         <w:t>3.3.1. Primeros</w:t>
       </w:r>
-      <w:bookmarkEnd w:id="20"/>
+      <w:bookmarkEnd w:id="19"/>
     </w:p>
     <w:p>
       <w:pPr>
@@ -16076,7 +16139,7 @@
           <w:lang w:val="es-ES" w:eastAsia="es-ES"/>
         </w:rPr>
       </w:pPr>
-      <w:bookmarkStart w:id="21" w:name="_Hlk29402705"/>
+      <w:bookmarkStart w:id="20" w:name="_Hlk29402705"/>
       <w:r>
         <w:rPr>
           <w:rFonts w:ascii="Calibri" w:eastAsia="Times New Roman" w:hAnsi="Calibri" w:cs="Calibri"/>
@@ -16145,7 +16208,7 @@
         </w:rPr>
         <w:t>&gt;)</w:t>
       </w:r>
-      <w:bookmarkEnd w:id="21"/>
+      <w:bookmarkEnd w:id="20"/>
       <w:r>
         <w:rPr>
           <w:rFonts w:ascii="Calibri" w:eastAsia="Times New Roman" w:hAnsi="Calibri" w:cs="Calibri"/>
@@ -19207,13 +19270,13 @@
         <w:pStyle w:val="Ttulo3"/>
         <w:jc w:val="both"/>
       </w:pPr>
+      <w:bookmarkStart w:id="21" w:name="_Toc29523439"/>
       <w:bookmarkStart w:id="22" w:name="_Toc29349224"/>
-      <w:bookmarkStart w:id="23" w:name="_Toc29523439"/>
       <w:r>
         <w:lastRenderedPageBreak/>
         <w:t>3.3.2. Siguientes</w:t>
       </w:r>
-      <w:bookmarkEnd w:id="23"/>
+      <w:bookmarkEnd w:id="21"/>
     </w:p>
     <w:p>
       <w:pPr>
@@ -26628,12 +26691,12 @@
         <w:pStyle w:val="Ttulo2"/>
         <w:jc w:val="both"/>
       </w:pPr>
-      <w:bookmarkStart w:id="24" w:name="_Toc29523440"/>
+      <w:bookmarkStart w:id="23" w:name="_Toc29523440"/>
       <w:r>
         <w:t>3.4. Implementación</w:t>
       </w:r>
       <w:bookmarkEnd w:id="22"/>
-      <w:bookmarkEnd w:id="24"/>
+      <w:bookmarkEnd w:id="23"/>
     </w:p>
     <w:p>
       <w:pPr>
@@ -27867,7 +27930,7 @@
         </w:rPr>
         <w:t xml:space="preserve">: </w:t>
       </w:r>
-      <w:bookmarkStart w:id="25" w:name="_Hlk29403519"/>
+      <w:bookmarkStart w:id="24" w:name="_Hlk29403519"/>
       <w:r>
         <w:rPr>
           <w:i/>
@@ -28106,7 +28169,7 @@
         </w:rPr>
         <w:t xml:space="preserve"> y volveremos al método que ha llamado a este método.</w:t>
       </w:r>
-      <w:bookmarkEnd w:id="25"/>
+      <w:bookmarkEnd w:id="24"/>
     </w:p>
     <w:p>
       <w:pPr>
@@ -28861,11 +28924,11 @@
       <w:pPr>
         <w:pStyle w:val="Ttulo2"/>
       </w:pPr>
-      <w:bookmarkStart w:id="26" w:name="_Toc29523441"/>
+      <w:bookmarkStart w:id="25" w:name="_Toc29523441"/>
       <w:r>
         <w:t>3.5. Ejemplos</w:t>
       </w:r>
-      <w:bookmarkEnd w:id="26"/>
+      <w:bookmarkEnd w:id="25"/>
     </w:p>
     <w:p>
       <w:pPr>
@@ -29292,18 +29355,31 @@
                                 <w:noProof/>
                               </w:rPr>
                             </w:pPr>
-                            <w:bookmarkStart w:id="27" w:name="_Toc29523454"/>
+                            <w:bookmarkStart w:id="26" w:name="_Toc29523454"/>
                             <w:r>
                               <w:t xml:space="preserve">Ilustración </w:t>
                             </w:r>
-                            <w:fldSimple w:instr=" SEQ Ilustración \* ARABIC ">
-                              <w:r>
-                                <w:rPr>
-                                  <w:noProof/>
-                                </w:rPr>
-                                <w:t>3</w:t>
-                              </w:r>
-                            </w:fldSimple>
+                            <w:r>
+                              <w:fldChar w:fldCharType="begin"/>
+                            </w:r>
+                            <w:r>
+                              <w:instrText xml:space="preserve"> SEQ Ilustración \* ARABIC </w:instrText>
+                            </w:r>
+                            <w:r>
+                              <w:fldChar w:fldCharType="separate"/>
+                            </w:r>
+                            <w:r>
+                              <w:rPr>
+                                <w:noProof/>
+                              </w:rPr>
+                              <w:t>3</w:t>
+                            </w:r>
+                            <w:r>
+                              <w:rPr>
+                                <w:noProof/>
+                              </w:rPr>
+                              <w:fldChar w:fldCharType="end"/>
+                            </w:r>
                             <w:r>
                               <w:t xml:space="preserve">. Análisis sintáctico del programa </w:t>
                             </w:r>
@@ -29315,7 +29391,7 @@
                             <w:r>
                               <w:t>.</w:t>
                             </w:r>
-                            <w:bookmarkEnd w:id="27"/>
+                            <w:bookmarkEnd w:id="26"/>
                           </w:p>
                         </w:txbxContent>
                       </wps:txbx>
@@ -29347,18 +29423,31 @@
                           <w:noProof/>
                         </w:rPr>
                       </w:pPr>
-                      <w:bookmarkStart w:id="28" w:name="_Toc29523454"/>
+                      <w:bookmarkStart w:id="27" w:name="_Toc29523454"/>
                       <w:r>
                         <w:t xml:space="preserve">Ilustración </w:t>
                       </w:r>
-                      <w:fldSimple w:instr=" SEQ Ilustración \* ARABIC ">
-                        <w:r>
-                          <w:rPr>
-                            <w:noProof/>
-                          </w:rPr>
-                          <w:t>3</w:t>
-                        </w:r>
-                      </w:fldSimple>
+                      <w:r>
+                        <w:fldChar w:fldCharType="begin"/>
+                      </w:r>
+                      <w:r>
+                        <w:instrText xml:space="preserve"> SEQ Ilustración \* ARABIC </w:instrText>
+                      </w:r>
+                      <w:r>
+                        <w:fldChar w:fldCharType="separate"/>
+                      </w:r>
+                      <w:r>
+                        <w:rPr>
+                          <w:noProof/>
+                        </w:rPr>
+                        <w:t>3</w:t>
+                      </w:r>
+                      <w:r>
+                        <w:rPr>
+                          <w:noProof/>
+                        </w:rPr>
+                        <w:fldChar w:fldCharType="end"/>
+                      </w:r>
                       <w:r>
                         <w:t xml:space="preserve">. Análisis sintáctico del programa </w:t>
                       </w:r>
@@ -29370,7 +29459,7 @@
                       <w:r>
                         <w:t>.</w:t>
                       </w:r>
-                      <w:bookmarkEnd w:id="28"/>
+                      <w:bookmarkEnd w:id="27"/>
                     </w:p>
                   </w:txbxContent>
                 </v:textbox>
@@ -29841,18 +29930,31 @@
                                 <w:noProof/>
                               </w:rPr>
                             </w:pPr>
-                            <w:bookmarkStart w:id="29" w:name="_Toc29523455"/>
+                            <w:bookmarkStart w:id="28" w:name="_Toc29523455"/>
                             <w:r>
                               <w:t xml:space="preserve">Ilustración </w:t>
                             </w:r>
-                            <w:fldSimple w:instr=" SEQ Ilustración \* ARABIC ">
-                              <w:r>
-                                <w:rPr>
-                                  <w:noProof/>
-                                </w:rPr>
-                                <w:t>4</w:t>
-                              </w:r>
-                            </w:fldSimple>
+                            <w:r>
+                              <w:fldChar w:fldCharType="begin"/>
+                            </w:r>
+                            <w:r>
+                              <w:instrText xml:space="preserve"> SEQ Ilustración \* ARABIC </w:instrText>
+                            </w:r>
+                            <w:r>
+                              <w:fldChar w:fldCharType="separate"/>
+                            </w:r>
+                            <w:r>
+                              <w:rPr>
+                                <w:noProof/>
+                              </w:rPr>
+                              <w:t>4</w:t>
+                            </w:r>
+                            <w:r>
+                              <w:rPr>
+                                <w:noProof/>
+                              </w:rPr>
+                              <w:fldChar w:fldCharType="end"/>
+                            </w:r>
                             <w:r>
                               <w:t xml:space="preserve">. Análisis sintáctico del programa </w:t>
                             </w:r>
@@ -29864,7 +29966,7 @@
                             <w:r>
                               <w:t>.</w:t>
                             </w:r>
-                            <w:bookmarkEnd w:id="29"/>
+                            <w:bookmarkEnd w:id="28"/>
                           </w:p>
                         </w:txbxContent>
                       </wps:txbx>
@@ -29896,18 +29998,31 @@
                           <w:noProof/>
                         </w:rPr>
                       </w:pPr>
-                      <w:bookmarkStart w:id="30" w:name="_Toc29523455"/>
+                      <w:bookmarkStart w:id="29" w:name="_Toc29523455"/>
                       <w:r>
                         <w:t xml:space="preserve">Ilustración </w:t>
                       </w:r>
-                      <w:fldSimple w:instr=" SEQ Ilustración \* ARABIC ">
-                        <w:r>
-                          <w:rPr>
-                            <w:noProof/>
-                          </w:rPr>
-                          <w:t>4</w:t>
-                        </w:r>
-                      </w:fldSimple>
+                      <w:r>
+                        <w:fldChar w:fldCharType="begin"/>
+                      </w:r>
+                      <w:r>
+                        <w:instrText xml:space="preserve"> SEQ Ilustración \* ARABIC </w:instrText>
+                      </w:r>
+                      <w:r>
+                        <w:fldChar w:fldCharType="separate"/>
+                      </w:r>
+                      <w:r>
+                        <w:rPr>
+                          <w:noProof/>
+                        </w:rPr>
+                        <w:t>4</w:t>
+                      </w:r>
+                      <w:r>
+                        <w:rPr>
+                          <w:noProof/>
+                        </w:rPr>
+                        <w:fldChar w:fldCharType="end"/>
+                      </w:r>
                       <w:r>
                         <w:t xml:space="preserve">. Análisis sintáctico del programa </w:t>
                       </w:r>
@@ -29919,7 +30034,7 @@
                       <w:r>
                         <w:t>.</w:t>
                       </w:r>
-                      <w:bookmarkEnd w:id="30"/>
+                      <w:bookmarkEnd w:id="29"/>
                     </w:p>
                   </w:txbxContent>
                 </v:textbox>
@@ -30346,10 +30461,67 @@
         <w:rPr>
           <w:noProof/>
         </w:rPr>
+        <w:drawing>
+          <wp:anchor distT="0" distB="0" distL="114300" distR="114300" simplePos="0" relativeHeight="251777024" behindDoc="0" locked="0" layoutInCell="1" allowOverlap="1" wp14:anchorId="0AF042A9" wp14:editId="18AAC5E2">
+            <wp:simplePos x="0" y="0"/>
+            <wp:positionH relativeFrom="margin">
+              <wp:posOffset>19685</wp:posOffset>
+            </wp:positionH>
+            <wp:positionV relativeFrom="paragraph">
+              <wp:posOffset>589280</wp:posOffset>
+            </wp:positionV>
+            <wp:extent cx="5352415" cy="805180"/>
+            <wp:effectExtent l="0" t="0" r="635" b="0"/>
+            <wp:wrapTopAndBottom/>
+            <wp:docPr id="23" name="Imagen 23"/>
+            <wp:cNvGraphicFramePr>
+              <a:graphicFrameLocks xmlns:a="http://schemas.openxmlformats.org/drawingml/2006/main" noChangeAspect="1"/>
+            </wp:cNvGraphicFramePr>
+            <a:graphic xmlns:a="http://schemas.openxmlformats.org/drawingml/2006/main">
+              <a:graphicData uri="http://schemas.openxmlformats.org/drawingml/2006/picture">
+                <pic:pic xmlns:pic="http://schemas.openxmlformats.org/drawingml/2006/picture">
+                  <pic:nvPicPr>
+                    <pic:cNvPr id="1" name=""/>
+                    <pic:cNvPicPr/>
+                  </pic:nvPicPr>
+                  <pic:blipFill>
+                    <a:blip r:embed="rId23">
+                      <a:extLst>
+                        <a:ext uri="{28A0092B-C50C-407E-A947-70E740481C1C}">
+                          <a14:useLocalDpi xmlns:a14="http://schemas.microsoft.com/office/drawing/2010/main" val="0"/>
+                        </a:ext>
+                      </a:extLst>
+                    </a:blip>
+                    <a:stretch>
+                      <a:fillRect/>
+                    </a:stretch>
+                  </pic:blipFill>
+                  <pic:spPr>
+                    <a:xfrm>
+                      <a:off x="0" y="0"/>
+                      <a:ext cx="5352415" cy="805180"/>
+                    </a:xfrm>
+                    <a:prstGeom prst="rect">
+                      <a:avLst/>
+                    </a:prstGeom>
+                  </pic:spPr>
+                </pic:pic>
+              </a:graphicData>
+            </a:graphic>
+            <wp14:sizeRelH relativeFrom="margin">
+              <wp14:pctWidth>0</wp14:pctWidth>
+            </wp14:sizeRelH>
+          </wp:anchor>
+        </w:drawing>
+      </w:r>
+      <w:r>
+        <w:rPr>
+          <w:noProof/>
+        </w:rPr>
         <mc:AlternateContent>
           <mc:Choice Requires="wps">
             <w:drawing>
-              <wp:anchor distT="0" distB="0" distL="114300" distR="114300" simplePos="0" relativeHeight="251779072" behindDoc="0" locked="0" layoutInCell="1" allowOverlap="1" wp14:anchorId="2B30C9F4" wp14:editId="7A3C1325">
+              <wp:anchor distT="0" distB="0" distL="114300" distR="114300" simplePos="0" relativeHeight="251779072" behindDoc="0" locked="0" layoutInCell="1" allowOverlap="1" wp14:anchorId="2B30C9F4" wp14:editId="22071E33">
                 <wp:simplePos x="0" y="0"/>
                 <wp:positionH relativeFrom="margin">
                   <wp:align>right</wp:align>
@@ -30391,18 +30563,31 @@
                                 <w:noProof/>
                               </w:rPr>
                             </w:pPr>
-                            <w:bookmarkStart w:id="31" w:name="_Toc29523456"/>
+                            <w:bookmarkStart w:id="30" w:name="_Toc29523456"/>
                             <w:r>
                               <w:t xml:space="preserve">Ilustración </w:t>
                             </w:r>
-                            <w:fldSimple w:instr=" SEQ Ilustración \* ARABIC ">
-                              <w:r>
-                                <w:rPr>
-                                  <w:noProof/>
-                                </w:rPr>
-                                <w:t>5</w:t>
-                              </w:r>
-                            </w:fldSimple>
+                            <w:r>
+                              <w:fldChar w:fldCharType="begin"/>
+                            </w:r>
+                            <w:r>
+                              <w:instrText xml:space="preserve"> SEQ Ilustración \* ARABIC </w:instrText>
+                            </w:r>
+                            <w:r>
+                              <w:fldChar w:fldCharType="separate"/>
+                            </w:r>
+                            <w:r>
+                              <w:rPr>
+                                <w:noProof/>
+                              </w:rPr>
+                              <w:t>5</w:t>
+                            </w:r>
+                            <w:r>
+                              <w:rPr>
+                                <w:noProof/>
+                              </w:rPr>
+                              <w:fldChar w:fldCharType="end"/>
+                            </w:r>
                             <w:r>
                               <w:t xml:space="preserve">. Análisis sintáctico del programa </w:t>
                             </w:r>
@@ -30414,7 +30599,7 @@
                             <w:r>
                               <w:t>.</w:t>
                             </w:r>
-                            <w:bookmarkEnd w:id="31"/>
+                            <w:bookmarkEnd w:id="30"/>
                           </w:p>
                         </w:txbxContent>
                       </wps:txbx>
@@ -30443,18 +30628,31 @@
                           <w:noProof/>
                         </w:rPr>
                       </w:pPr>
-                      <w:bookmarkStart w:id="32" w:name="_Toc29523456"/>
+                      <w:bookmarkStart w:id="31" w:name="_Toc29523456"/>
                       <w:r>
                         <w:t xml:space="preserve">Ilustración </w:t>
                       </w:r>
-                      <w:fldSimple w:instr=" SEQ Ilustración \* ARABIC ">
-                        <w:r>
-                          <w:rPr>
-                            <w:noProof/>
-                          </w:rPr>
-                          <w:t>5</w:t>
-                        </w:r>
-                      </w:fldSimple>
+                      <w:r>
+                        <w:fldChar w:fldCharType="begin"/>
+                      </w:r>
+                      <w:r>
+                        <w:instrText xml:space="preserve"> SEQ Ilustración \* ARABIC </w:instrText>
+                      </w:r>
+                      <w:r>
+                        <w:fldChar w:fldCharType="separate"/>
+                      </w:r>
+                      <w:r>
+                        <w:rPr>
+                          <w:noProof/>
+                        </w:rPr>
+                        <w:t>5</w:t>
+                      </w:r>
+                      <w:r>
+                        <w:rPr>
+                          <w:noProof/>
+                        </w:rPr>
+                        <w:fldChar w:fldCharType="end"/>
+                      </w:r>
                       <w:r>
                         <w:t xml:space="preserve">. Análisis sintáctico del programa </w:t>
                       </w:r>
@@ -30466,7 +30664,7 @@
                       <w:r>
                         <w:t>.</w:t>
                       </w:r>
-                      <w:bookmarkEnd w:id="32"/>
+                      <w:bookmarkEnd w:id="31"/>
                     </w:p>
                   </w:txbxContent>
                 </v:textbox>
@@ -30478,60 +30676,6 @@
       </w:r>
       <w:r>
         <w:rPr>
-          <w:noProof/>
-        </w:rPr>
-        <w:drawing>
-          <wp:anchor distT="0" distB="0" distL="114300" distR="114300" simplePos="0" relativeHeight="251777024" behindDoc="0" locked="0" layoutInCell="1" allowOverlap="1" wp14:anchorId="0AF042A9" wp14:editId="3762B186">
-            <wp:simplePos x="0" y="0"/>
-            <wp:positionH relativeFrom="margin">
-              <wp:align>right</wp:align>
-            </wp:positionH>
-            <wp:positionV relativeFrom="paragraph">
-              <wp:posOffset>584835</wp:posOffset>
-            </wp:positionV>
-            <wp:extent cx="5400040" cy="805180"/>
-            <wp:effectExtent l="0" t="0" r="0" b="0"/>
-            <wp:wrapTopAndBottom/>
-            <wp:docPr id="23" name="Imagen 23"/>
-            <wp:cNvGraphicFramePr>
-              <a:graphicFrameLocks xmlns:a="http://schemas.openxmlformats.org/drawingml/2006/main" noChangeAspect="1"/>
-            </wp:cNvGraphicFramePr>
-            <a:graphic xmlns:a="http://schemas.openxmlformats.org/drawingml/2006/main">
-              <a:graphicData uri="http://schemas.openxmlformats.org/drawingml/2006/picture">
-                <pic:pic xmlns:pic="http://schemas.openxmlformats.org/drawingml/2006/picture">
-                  <pic:nvPicPr>
-                    <pic:cNvPr id="1" name=""/>
-                    <pic:cNvPicPr/>
-                  </pic:nvPicPr>
-                  <pic:blipFill>
-                    <a:blip r:embed="rId23">
-                      <a:extLst>
-                        <a:ext uri="{28A0092B-C50C-407E-A947-70E740481C1C}">
-                          <a14:useLocalDpi xmlns:a14="http://schemas.microsoft.com/office/drawing/2010/main" val="0"/>
-                        </a:ext>
-                      </a:extLst>
-                    </a:blip>
-                    <a:stretch>
-                      <a:fillRect/>
-                    </a:stretch>
-                  </pic:blipFill>
-                  <pic:spPr>
-                    <a:xfrm>
-                      <a:off x="0" y="0"/>
-                      <a:ext cx="5400040" cy="805180"/>
-                    </a:xfrm>
-                    <a:prstGeom prst="rect">
-                      <a:avLst/>
-                    </a:prstGeom>
-                  </pic:spPr>
-                </pic:pic>
-              </a:graphicData>
-            </a:graphic>
-          </wp:anchor>
-        </w:drawing>
-      </w:r>
-      <w:r>
-        <w:rPr>
           <w:rFonts w:cstheme="minorHAnsi"/>
         </w:rPr>
         <w:t xml:space="preserve">Se puede ver que el programa </w:t>
@@ -30552,6 +30696,8 @@
       <w:pPr>
         <w:pStyle w:val="Sinespaciado"/>
       </w:pPr>
+      <w:bookmarkStart w:id="32" w:name="_GoBack"/>
+      <w:bookmarkEnd w:id="32"/>
     </w:p>
     <w:p>
       <w:pPr>
@@ -36951,14 +37097,27 @@
       <w:r>
         <w:t xml:space="preserve">Tabla </w:t>
       </w:r>
-      <w:fldSimple w:instr=" SEQ Tabla \* ARABIC ">
-        <w:r>
-          <w:rPr>
-            <w:noProof/>
-          </w:rPr>
-          <w:t>2</w:t>
-        </w:r>
-      </w:fldSimple>
+      <w:r>
+        <w:fldChar w:fldCharType="begin"/>
+      </w:r>
+      <w:r>
+        <w:instrText xml:space="preserve"> SEQ Tabla \* ARABIC </w:instrText>
+      </w:r>
+      <w:r>
+        <w:fldChar w:fldCharType="separate"/>
+      </w:r>
+      <w:r>
+        <w:rPr>
+          <w:noProof/>
+        </w:rPr>
+        <w:t>2</w:t>
+      </w:r>
+      <w:r>
+        <w:rPr>
+          <w:noProof/>
+        </w:rPr>
+        <w:fldChar w:fldCharType="end"/>
+      </w:r>
       <w:r>
         <w:t>. Nodos del AST</w:t>
       </w:r>
@@ -52077,14 +52236,27 @@
                             <w:r>
                               <w:t xml:space="preserve">Ilustración </w:t>
                             </w:r>
-                            <w:fldSimple w:instr=" SEQ Ilustración \* ARABIC ">
-                              <w:r>
-                                <w:rPr>
-                                  <w:noProof/>
-                                </w:rPr>
-                                <w:t>6</w:t>
-                              </w:r>
-                            </w:fldSimple>
+                            <w:r>
+                              <w:fldChar w:fldCharType="begin"/>
+                            </w:r>
+                            <w:r>
+                              <w:instrText xml:space="preserve"> SEQ Ilustración \* ARABIC </w:instrText>
+                            </w:r>
+                            <w:r>
+                              <w:fldChar w:fldCharType="separate"/>
+                            </w:r>
+                            <w:r>
+                              <w:rPr>
+                                <w:noProof/>
+                              </w:rPr>
+                              <w:t>6</w:t>
+                            </w:r>
+                            <w:r>
+                              <w:rPr>
+                                <w:noProof/>
+                              </w:rPr>
+                              <w:fldChar w:fldCharType="end"/>
+                            </w:r>
                             <w:r>
                               <w:t xml:space="preserve">. Análisis semántico del programa </w:t>
                             </w:r>
@@ -52129,14 +52301,27 @@
                       <w:r>
                         <w:t xml:space="preserve">Ilustración </w:t>
                       </w:r>
-                      <w:fldSimple w:instr=" SEQ Ilustración \* ARABIC ">
-                        <w:r>
-                          <w:rPr>
-                            <w:noProof/>
-                          </w:rPr>
-                          <w:t>6</w:t>
-                        </w:r>
-                      </w:fldSimple>
+                      <w:r>
+                        <w:fldChar w:fldCharType="begin"/>
+                      </w:r>
+                      <w:r>
+                        <w:instrText xml:space="preserve"> SEQ Ilustración \* ARABIC </w:instrText>
+                      </w:r>
+                      <w:r>
+                        <w:fldChar w:fldCharType="separate"/>
+                      </w:r>
+                      <w:r>
+                        <w:rPr>
+                          <w:noProof/>
+                        </w:rPr>
+                        <w:t>6</w:t>
+                      </w:r>
+                      <w:r>
+                        <w:rPr>
+                          <w:noProof/>
+                        </w:rPr>
+                        <w:fldChar w:fldCharType="end"/>
+                      </w:r>
                       <w:r>
                         <w:t xml:space="preserve">. Análisis semántico del programa </w:t>
                       </w:r>
@@ -52645,14 +52830,27 @@
                             <w:r>
                               <w:t xml:space="preserve">Ilustración </w:t>
                             </w:r>
-                            <w:fldSimple w:instr=" SEQ Ilustración \* ARABIC ">
-                              <w:r>
-                                <w:rPr>
-                                  <w:noProof/>
-                                </w:rPr>
-                                <w:t>7</w:t>
-                              </w:r>
-                            </w:fldSimple>
+                            <w:r>
+                              <w:fldChar w:fldCharType="begin"/>
+                            </w:r>
+                            <w:r>
+                              <w:instrText xml:space="preserve"> SEQ Ilustración \* ARABIC </w:instrText>
+                            </w:r>
+                            <w:r>
+                              <w:fldChar w:fldCharType="separate"/>
+                            </w:r>
+                            <w:r>
+                              <w:rPr>
+                                <w:noProof/>
+                              </w:rPr>
+                              <w:t>7</w:t>
+                            </w:r>
+                            <w:r>
+                              <w:rPr>
+                                <w:noProof/>
+                              </w:rPr>
+                              <w:fldChar w:fldCharType="end"/>
+                            </w:r>
                             <w:r>
                               <w:t xml:space="preserve">. Análisis semántico del programa </w:t>
                             </w:r>
@@ -52697,14 +52895,27 @@
                       <w:r>
                         <w:t xml:space="preserve">Ilustración </w:t>
                       </w:r>
-                      <w:fldSimple w:instr=" SEQ Ilustración \* ARABIC ">
-                        <w:r>
-                          <w:rPr>
-                            <w:noProof/>
-                          </w:rPr>
-                          <w:t>7</w:t>
-                        </w:r>
-                      </w:fldSimple>
+                      <w:r>
+                        <w:fldChar w:fldCharType="begin"/>
+                      </w:r>
+                      <w:r>
+                        <w:instrText xml:space="preserve"> SEQ Ilustración \* ARABIC </w:instrText>
+                      </w:r>
+                      <w:r>
+                        <w:fldChar w:fldCharType="separate"/>
+                      </w:r>
+                      <w:r>
+                        <w:rPr>
+                          <w:noProof/>
+                        </w:rPr>
+                        <w:t>7</w:t>
+                      </w:r>
+                      <w:r>
+                        <w:rPr>
+                          <w:noProof/>
+                        </w:rPr>
+                        <w:fldChar w:fldCharType="end"/>
+                      </w:r>
                       <w:r>
                         <w:t xml:space="preserve">. Análisis semántico del programa </w:t>
                       </w:r>
@@ -53158,14 +53369,27 @@
                             <w:r>
                               <w:t xml:space="preserve">Ilustración </w:t>
                             </w:r>
-                            <w:fldSimple w:instr=" SEQ Ilustración \* ARABIC ">
-                              <w:r>
-                                <w:rPr>
-                                  <w:noProof/>
-                                </w:rPr>
-                                <w:t>8</w:t>
-                              </w:r>
-                            </w:fldSimple>
+                            <w:r>
+                              <w:fldChar w:fldCharType="begin"/>
+                            </w:r>
+                            <w:r>
+                              <w:instrText xml:space="preserve"> SEQ Ilustración \* ARABIC </w:instrText>
+                            </w:r>
+                            <w:r>
+                              <w:fldChar w:fldCharType="separate"/>
+                            </w:r>
+                            <w:r>
+                              <w:rPr>
+                                <w:noProof/>
+                              </w:rPr>
+                              <w:t>8</w:t>
+                            </w:r>
+                            <w:r>
+                              <w:rPr>
+                                <w:noProof/>
+                              </w:rPr>
+                              <w:fldChar w:fldCharType="end"/>
+                            </w:r>
                             <w:r>
                               <w:t xml:space="preserve">. Análisis semántico del programa </w:t>
                             </w:r>
@@ -53210,14 +53434,27 @@
                       <w:r>
                         <w:t xml:space="preserve">Ilustración </w:t>
                       </w:r>
-                      <w:fldSimple w:instr=" SEQ Ilustración \* ARABIC ">
-                        <w:r>
-                          <w:rPr>
-                            <w:noProof/>
-                          </w:rPr>
-                          <w:t>8</w:t>
-                        </w:r>
-                      </w:fldSimple>
+                      <w:r>
+                        <w:fldChar w:fldCharType="begin"/>
+                      </w:r>
+                      <w:r>
+                        <w:instrText xml:space="preserve"> SEQ Ilustración \* ARABIC </w:instrText>
+                      </w:r>
+                      <w:r>
+                        <w:fldChar w:fldCharType="separate"/>
+                      </w:r>
+                      <w:r>
+                        <w:rPr>
+                          <w:noProof/>
+                        </w:rPr>
+                        <w:t>8</w:t>
+                      </w:r>
+                      <w:r>
+                        <w:rPr>
+                          <w:noProof/>
+                        </w:rPr>
+                        <w:fldChar w:fldCharType="end"/>
+                      </w:r>
                       <w:r>
                         <w:t xml:space="preserve">. Análisis semántico del programa </w:t>
                       </w:r>
@@ -53415,25 +53652,13 @@
         <w:jc w:val="both"/>
       </w:pPr>
       <w:r>
-        <w:t xml:space="preserve">Dado todo esto creemos </w:t>
-      </w:r>
-      <w:r>
-        <w:t>que,</w:t>
-      </w:r>
-      <w:r>
-        <w:t xml:space="preserve"> en esta asignatura, hacer este tipo de práctica es obligatorio para </w:t>
+        <w:t xml:space="preserve">Dado todo esto creemos que, en esta asignatura, hacer este tipo de práctica es obligatorio para </w:t>
       </w:r>
       <w:r>
         <w:t xml:space="preserve">poder </w:t>
       </w:r>
       <w:r>
-        <w:t xml:space="preserve">entender bien </w:t>
-      </w:r>
-      <w:r>
-        <w:t>cómo</w:t>
-      </w:r>
-      <w:r>
-        <w:t xml:space="preserve"> funciona</w:t>
+        <w:t>entender bien cómo funciona</w:t>
       </w:r>
       <w:r>
         <w:t xml:space="preserve"> realmente</w:t>
@@ -57917,6 +58142,21 @@
 </file>
 
 <file path=customXml/item1.xml><?xml version="1.0" encoding="utf-8"?>
+<?mso-contentType ?>
+<FormTemplates xmlns="http://schemas.microsoft.com/sharepoint/v3/contenttype/forms">
+  <Display>DocumentLibraryForm</Display>
+  <Edit>DocumentLibraryForm</Edit>
+  <New>DocumentLibraryForm</New>
+</FormTemplates>
+</file>
+
+<file path=customXml/item2.xml><?xml version="1.0" encoding="utf-8"?>
+<p:properties xmlns:p="http://schemas.microsoft.com/office/2006/metadata/properties" xmlns:xsi="http://www.w3.org/2001/XMLSchema-instance" xmlns:pc="http://schemas.microsoft.com/office/infopath/2007/PartnerControls">
+  <documentManagement/>
+</p:properties>
+</file>
+
+<file path=customXml/item3.xml><?xml version="1.0" encoding="utf-8"?>
 <ct:contentTypeSchema xmlns:ct="http://schemas.microsoft.com/office/2006/metadata/contentType" xmlns:ma="http://schemas.microsoft.com/office/2006/metadata/properties/metaAttributes" ct:_="" ma:_="" ma:contentTypeName="Documento" ma:contentTypeID="0x0101009A04C09BA9FF6C4F8AEDA5C99963A5B3" ma:contentTypeVersion="0" ma:contentTypeDescription="Crear nuevo documento." ma:contentTypeScope="" ma:versionID="d670fe4be57f996173f68078c49f4fe3">
   <xsd:schema xmlns:xsd="http://www.w3.org/2001/XMLSchema" xmlns:xs="http://www.w3.org/2001/XMLSchema" xmlns:p="http://schemas.microsoft.com/office/2006/metadata/properties" targetNamespace="http://schemas.microsoft.com/office/2006/metadata/properties" ma:root="true" ma:fieldsID="e54f952b50d1e218693e8b1f53de4c6e">
     <xsd:element name="properties">
@@ -58030,26 +58270,28 @@
 </ct:contentTypeSchema>
 </file>
 
-<file path=customXml/item2.xml><?xml version="1.0" encoding="utf-8"?>
-<p:properties xmlns:p="http://schemas.microsoft.com/office/2006/metadata/properties" xmlns:xsi="http://www.w3.org/2001/XMLSchema-instance" xmlns:pc="http://schemas.microsoft.com/office/infopath/2007/PartnerControls">
-  <documentManagement/>
-</p:properties>
-</file>
-
-<file path=customXml/item3.xml><?xml version="1.0" encoding="utf-8"?>
-<?mso-contentType ?>
-<FormTemplates xmlns="http://schemas.microsoft.com/sharepoint/v3/contenttype/forms">
-  <Display>DocumentLibraryForm</Display>
-  <Edit>DocumentLibraryForm</Edit>
-  <New>DocumentLibraryForm</New>
-</FormTemplates>
-</file>
-
 <file path=customXml/item4.xml><?xml version="1.0" encoding="utf-8"?>
 <b:Sources xmlns:b="http://schemas.openxmlformats.org/officeDocument/2006/bibliography" xmlns="http://schemas.openxmlformats.org/officeDocument/2006/bibliography" SelectedStyle="\APASixthEditionOfficeOnline.xsl" StyleName="APA" Version="6"/>
 </file>
 
 <file path=customXml/itemProps1.xml><?xml version="1.0" encoding="utf-8"?>
+<ds:datastoreItem xmlns:ds="http://schemas.openxmlformats.org/officeDocument/2006/customXml" ds:itemID="{F2E5F6BD-1B74-4491-923A-ED396825B149}">
+  <ds:schemaRefs>
+    <ds:schemaRef ds:uri="http://schemas.microsoft.com/sharepoint/v3/contenttype/forms"/>
+  </ds:schemaRefs>
+</ds:datastoreItem>
+</file>
+
+<file path=customXml/itemProps2.xml><?xml version="1.0" encoding="utf-8"?>
+<ds:datastoreItem xmlns:ds="http://schemas.openxmlformats.org/officeDocument/2006/customXml" ds:itemID="{282F361B-C6CC-49A7-B76D-85B1963EC59D}">
+  <ds:schemaRefs>
+    <ds:schemaRef ds:uri="http://schemas.microsoft.com/office/2006/metadata/properties"/>
+    <ds:schemaRef ds:uri="http://schemas.microsoft.com/office/infopath/2007/PartnerControls"/>
+  </ds:schemaRefs>
+</ds:datastoreItem>
+</file>
+
+<file path=customXml/itemProps3.xml><?xml version="1.0" encoding="utf-8"?>
 <ds:datastoreItem xmlns:ds="http://schemas.openxmlformats.org/officeDocument/2006/customXml" ds:itemID="{A61F76D2-7F0B-4908-9823-CB8F65D43A27}">
   <ds:schemaRefs>
     <ds:schemaRef ds:uri="http://schemas.microsoft.com/office/2006/metadata/contentType"/>
@@ -58065,25 +58307,8 @@
 </ds:datastoreItem>
 </file>
 
-<file path=customXml/itemProps2.xml><?xml version="1.0" encoding="utf-8"?>
-<ds:datastoreItem xmlns:ds="http://schemas.openxmlformats.org/officeDocument/2006/customXml" ds:itemID="{282F361B-C6CC-49A7-B76D-85B1963EC59D}">
-  <ds:schemaRefs>
-    <ds:schemaRef ds:uri="http://schemas.microsoft.com/office/2006/metadata/properties"/>
-    <ds:schemaRef ds:uri="http://schemas.microsoft.com/office/infopath/2007/PartnerControls"/>
-  </ds:schemaRefs>
-</ds:datastoreItem>
-</file>
-
-<file path=customXml/itemProps3.xml><?xml version="1.0" encoding="utf-8"?>
-<ds:datastoreItem xmlns:ds="http://schemas.openxmlformats.org/officeDocument/2006/customXml" ds:itemID="{F2E5F6BD-1B74-4491-923A-ED396825B149}">
-  <ds:schemaRefs>
-    <ds:schemaRef ds:uri="http://schemas.microsoft.com/sharepoint/v3/contenttype/forms"/>
-  </ds:schemaRefs>
-</ds:datastoreItem>
-</file>
-
 <file path=customXml/itemProps4.xml><?xml version="1.0" encoding="utf-8"?>
-<ds:datastoreItem xmlns:ds="http://schemas.openxmlformats.org/officeDocument/2006/customXml" ds:itemID="{E8D1AC48-304B-4A75-9B52-C0ACEDDBB738}">
+<ds:datastoreItem xmlns:ds="http://schemas.openxmlformats.org/officeDocument/2006/customXml" ds:itemID="{78313E31-729E-45A9-8FF9-C8FF01C2AC4D}">
   <ds:schemaRefs>
     <ds:schemaRef ds:uri="http://schemas.openxmlformats.org/officeDocument/2006/bibliography"/>
   </ds:schemaRefs>

</xml_diff>